<commit_message>
- New puzzle shapes to accomodate Micah's legit artwork. So the puzzle looks like a puzzle now. - Worked a bit on the look of each individual piece, but not done yet and not all pieces look the same. - Added two of Sam's audio clips. the camera zoom and ship flying sound.
</commit_message>
<xml_diff>
--- a/brand/posters/Miniverse Posters Send List.docx
+++ b/brand/posters/Miniverse Posters Send List.docx
@@ -12,12 +12,15 @@
     </w:p>
     <w:p/>
     <w:p>
+      <w:proofErr w:type="spellStart"/>
       <w:r>
         <w:t>Killscreen</w:t>
       </w:r>
+      <w:proofErr w:type="spellEnd"/>
       <w:r>
         <w:t xml:space="preserve"> / </w:t>
       </w:r>
+      <w:proofErr w:type="spellStart"/>
       <w:r>
         <w:rPr>
           <w:b/>
@@ -26,7 +29,18 @@
           <w:sz w:val="27"/>
           <w:szCs w:val="27"/>
         </w:rPr>
-        <w:t>Jamin Warren</w:t>
+        <w:t>Jamin</w:t>
+      </w:r>
+      <w:proofErr w:type="spellEnd"/>
+      <w:r>
+        <w:rPr>
+          <w:b/>
+          <w:bCs/>
+          <w:color w:val="000000"/>
+          <w:sz w:val="27"/>
+          <w:szCs w:val="27"/>
+        </w:rPr>
+        <w:t xml:space="preserve"> Warren</w:t>
       </w:r>
       <w:r>
         <w:br/>
@@ -100,9 +114,11 @@
       </w:r>
     </w:p>
     <w:p>
+      <w:proofErr w:type="spellStart"/>
       <w:r>
         <w:t>Destructoid</w:t>
       </w:r>
+      <w:proofErr w:type="spellEnd"/>
       <w:r>
         <w:t xml:space="preserve"> </w:t>
       </w:r>
@@ -124,19 +140,28 @@
       </w:hyperlink>
     </w:p>
     <w:p>
+      <w:proofErr w:type="spellStart"/>
       <w:r>
         <w:t>Joystiq</w:t>
       </w:r>
+      <w:proofErr w:type="spellEnd"/>
       <w:r>
         <w:t xml:space="preserve"> (email sent)</w:t>
       </w:r>
     </w:p>
     <w:p>
+      <w:proofErr w:type="spellStart"/>
+      <w:proofErr w:type="gramStart"/>
       <w:r>
         <w:t>Kotaku</w:t>
       </w:r>
-      <w:r>
-        <w:t xml:space="preserve">  (email sent)</w:t>
+      <w:proofErr w:type="spellEnd"/>
+      <w:r>
+        <w:t xml:space="preserve">  (</w:t>
+      </w:r>
+      <w:proofErr w:type="gramEnd"/>
+      <w:r>
+        <w:t>email sent)</w:t>
       </w:r>
     </w:p>
     <w:p>
@@ -210,7 +235,15 @@
     </w:p>
     <w:p>
       <w:r>
-        <w:t>Slide to Play (email sent)</w:t>
+        <w:t xml:space="preserve">Slide to </w:t>
+      </w:r>
+      <w:proofErr w:type="gramStart"/>
+      <w:r>
+        <w:t>Play</w:t>
+      </w:r>
+      <w:proofErr w:type="gramEnd"/>
+      <w:r>
+        <w:t xml:space="preserve"> (email sent)</w:t>
       </w:r>
     </w:p>
     <w:p>
@@ -227,13 +260,23 @@
       </w:r>
     </w:p>
     <w:p>
-      <w:r>
-        <w:t>TouchGen (email sent)</w:t>
-      </w:r>
-    </w:p>
-    <w:p>
-      <w:r>
-        <w:t xml:space="preserve">AppSpy </w:t>
+      <w:proofErr w:type="spellStart"/>
+      <w:r>
+        <w:t>TouchGen</w:t>
+      </w:r>
+      <w:proofErr w:type="spellEnd"/>
+      <w:r>
+        <w:t xml:space="preserve"> (email sent)</w:t>
+      </w:r>
+    </w:p>
+    <w:p>
+      <w:proofErr w:type="spellStart"/>
+      <w:r>
+        <w:t>AppSpy</w:t>
+      </w:r>
+      <w:proofErr w:type="spellEnd"/>
+      <w:r>
+        <w:t xml:space="preserve"> </w:t>
       </w:r>
       <w:r>
         <w:t>(email sent)</w:t>
@@ -252,26 +295,49 @@
           <w:shd w:val="clear" w:color="auto" w:fill="FFFFFF"/>
         </w:rPr>
       </w:pPr>
-      <w:r>
-        <w:t xml:space="preserve">PocketGamer </w:t>
+      <w:proofErr w:type="spellStart"/>
+      <w:r>
+        <w:t>PocketGamer</w:t>
+      </w:r>
+      <w:proofErr w:type="spellEnd"/>
+      <w:r>
+        <w:t xml:space="preserve"> </w:t>
       </w:r>
       <w:r>
         <w:t>(email sent)</w:t>
       </w:r>
     </w:p>
     <w:p>
-      <w:r>
-        <w:t>Appadvice (email sent)</w:t>
-      </w:r>
-    </w:p>
-    <w:p>
-      <w:r>
-        <w:t>Video Gabecast (tweet sent)</w:t>
-      </w:r>
-    </w:p>
-    <w:p>
-      <w:r>
-        <w:t>Appdiction (</w:t>
+      <w:proofErr w:type="spellStart"/>
+      <w:r>
+        <w:t>Appadvice</w:t>
+      </w:r>
+      <w:proofErr w:type="spellEnd"/>
+      <w:r>
+        <w:t xml:space="preserve"> (email sent)</w:t>
+      </w:r>
+    </w:p>
+    <w:p>
+      <w:r>
+        <w:t xml:space="preserve">Video </w:t>
+      </w:r>
+      <w:proofErr w:type="spellStart"/>
+      <w:r>
+        <w:t>Gabecast</w:t>
+      </w:r>
+      <w:proofErr w:type="spellEnd"/>
+      <w:r>
+        <w:t xml:space="preserve"> (tweet sent)</w:t>
+      </w:r>
+    </w:p>
+    <w:p>
+      <w:proofErr w:type="spellStart"/>
+      <w:r>
+        <w:t>Appdiction</w:t>
+      </w:r>
+      <w:proofErr w:type="spellEnd"/>
+      <w:r>
+        <w:t xml:space="preserve"> (</w:t>
       </w:r>
       <w:r>
         <w:t xml:space="preserve">website </w:t>
@@ -281,13 +347,23 @@
       </w:r>
     </w:p>
     <w:p>
-      <w:r>
-        <w:t>Appdope (email sent)</w:t>
-      </w:r>
-    </w:p>
-    <w:p>
-      <w:r>
-        <w:t>Appgamer (email sent)</w:t>
+      <w:proofErr w:type="spellStart"/>
+      <w:r>
+        <w:t>Appdope</w:t>
+      </w:r>
+      <w:proofErr w:type="spellEnd"/>
+      <w:r>
+        <w:t xml:space="preserve"> (email sent)</w:t>
+      </w:r>
+    </w:p>
+    <w:p>
+      <w:proofErr w:type="spellStart"/>
+      <w:r>
+        <w:t>Appgamer</w:t>
+      </w:r>
+      <w:proofErr w:type="spellEnd"/>
+      <w:r>
+        <w:t xml:space="preserve"> (email sent)</w:t>
       </w:r>
     </w:p>
     <w:p>
@@ -310,8 +386,13 @@
         <w:t>Apps Magazine</w:t>
       </w:r>
       <w:r>
-        <w:t xml:space="preserve"> (email sent)</w:t>
-      </w:r>
+        <w:t xml:space="preserve"> (email sent</w:t>
+      </w:r>
+      <w:proofErr w:type="gramStart"/>
+      <w:r>
+        <w:t>)</w:t>
+      </w:r>
+      <w:proofErr w:type="gramEnd"/>
       <w:r>
         <w:rPr>
           <w:rFonts w:ascii="Helvetica" w:hAnsi="Helvetica" w:cs="Helvetica"/>
@@ -451,18 +532,35 @@
           <w:shd w:val="clear" w:color="auto" w:fill="FFFFFF"/>
         </w:rPr>
       </w:pPr>
-      <w:r>
-        <w:rPr>
-          <w:shd w:val="clear" w:color="auto" w:fill="FFFFFF"/>
-        </w:rPr>
-        <w:t>Appolicious Brad (email sent)</w:t>
-      </w:r>
-      <w:r>
-        <w:rPr>
-          <w:shd w:val="clear" w:color="auto" w:fill="FFFFFF"/>
-        </w:rPr>
-        <w:br/>
-      </w:r>
+      <w:proofErr w:type="spellStart"/>
+      <w:r>
+        <w:rPr>
+          <w:shd w:val="clear" w:color="auto" w:fill="FFFFFF"/>
+        </w:rPr>
+        <w:t>Appolicious</w:t>
+      </w:r>
+      <w:proofErr w:type="spellEnd"/>
+      <w:r>
+        <w:rPr>
+          <w:shd w:val="clear" w:color="auto" w:fill="FFFFFF"/>
+        </w:rPr>
+        <w:t xml:space="preserve"> Brad (email sent</w:t>
+      </w:r>
+      <w:proofErr w:type="gramStart"/>
+      <w:r>
+        <w:rPr>
+          <w:shd w:val="clear" w:color="auto" w:fill="FFFFFF"/>
+        </w:rPr>
+        <w:t>)</w:t>
+      </w:r>
+      <w:proofErr w:type="gramEnd"/>
+      <w:r>
+        <w:rPr>
+          <w:shd w:val="clear" w:color="auto" w:fill="FFFFFF"/>
+        </w:rPr>
+        <w:br/>
+      </w:r>
+      <w:proofErr w:type="spellStart"/>
       <w:r>
         <w:rPr>
           <w:rStyle w:val="Strong"/>
@@ -472,7 +570,19 @@
           <w:szCs w:val="20"/>
           <w:shd w:val="clear" w:color="auto" w:fill="FFFFFF"/>
         </w:rPr>
-        <w:t>Appolicious Inc. 225 West Washington St.</w:t>
+        <w:t>Appolicious</w:t>
+      </w:r>
+      <w:proofErr w:type="spellEnd"/>
+      <w:r>
+        <w:rPr>
+          <w:rStyle w:val="Strong"/>
+          <w:rFonts w:ascii="Helvetica" w:hAnsi="Helvetica" w:cs="Helvetica"/>
+          <w:color w:val="333333"/>
+          <w:sz w:val="20"/>
+          <w:szCs w:val="20"/>
+          <w:shd w:val="clear" w:color="auto" w:fill="FFFFFF"/>
+        </w:rPr>
+        <w:t xml:space="preserve"> Inc. 225 West Washington St.</w:t>
       </w:r>
       <w:r>
         <w:rPr>
@@ -520,19 +630,32 @@
       </w:r>
     </w:p>
     <w:p>
-      <w:r>
-        <w:t>Arcadelife (email sent)</w:t>
+      <w:proofErr w:type="spellStart"/>
+      <w:r>
+        <w:t>Arcadelife</w:t>
+      </w:r>
+      <w:proofErr w:type="spellEnd"/>
+      <w:r>
+        <w:t xml:space="preserve"> (email sent)</w:t>
       </w:r>
       <w:r>
         <w:br/>
         <w:t>John</w:t>
+      </w:r>
+      <w:r>
+        <w:t xml:space="preserve"> T</w:t>
       </w:r>
       <w:bookmarkStart w:id="0" w:name="_GoBack"/>
       <w:bookmarkEnd w:id="0"/>
     </w:p>
     <w:p>
-      <w:r>
-        <w:t>Bdm publications, Russ (email sent)</w:t>
+      <w:proofErr w:type="spellStart"/>
+      <w:r>
+        <w:t>Bdm</w:t>
+      </w:r>
+      <w:proofErr w:type="spellEnd"/>
+      <w:r>
+        <w:t xml:space="preserve"> publications, Russ (email sent)</w:t>
       </w:r>
     </w:p>
     <w:p>
@@ -541,14 +664,29 @@
       </w:r>
     </w:p>
     <w:p>
-      <w:r>
-        <w:t>Usgamer (email sent from site)</w:t>
-      </w:r>
-    </w:p>
-    <w:p>
-      <w:r>
-        <w:t>Gamedynamo Maria (email sent)</w:t>
-      </w:r>
+      <w:proofErr w:type="spellStart"/>
+      <w:r>
+        <w:t>Usgamer</w:t>
+      </w:r>
+      <w:proofErr w:type="spellEnd"/>
+      <w:r>
+        <w:t xml:space="preserve"> (email sent from site)</w:t>
+      </w:r>
+    </w:p>
+    <w:p>
+      <w:proofErr w:type="spellStart"/>
+      <w:r>
+        <w:t>Gamedynamo</w:t>
+      </w:r>
+      <w:proofErr w:type="spellEnd"/>
+      <w:r>
+        <w:t xml:space="preserve"> Maria (email sent</w:t>
+      </w:r>
+      <w:proofErr w:type="gramStart"/>
+      <w:r>
+        <w:t>)</w:t>
+      </w:r>
+      <w:proofErr w:type="gramEnd"/>
       <w:r>
         <w:br/>
       </w:r>
@@ -566,22 +704,48 @@
       </w:r>
     </w:p>
     <w:p>
-      <w:r>
-        <w:t>Gamereactor (email sent)</w:t>
-      </w:r>
-      <w:r>
-        <w:br/>
+      <w:proofErr w:type="spellStart"/>
+      <w:r>
+        <w:t>Gamereactor</w:t>
+      </w:r>
+      <w:proofErr w:type="spellEnd"/>
+      <w:r>
+        <w:t xml:space="preserve"> (email sent</w:t>
+      </w:r>
+      <w:proofErr w:type="gramStart"/>
+      <w:r>
+        <w:t>)</w:t>
+      </w:r>
+      <w:proofErr w:type="gramEnd"/>
+      <w:r>
+        <w:br/>
+      </w:r>
+      <w:proofErr w:type="spellStart"/>
+      <w:r>
         <w:t>Bengt</w:t>
       </w:r>
-    </w:p>
-    <w:p>
-      <w:r>
-        <w:t>Gamezebo (email sent)</w:t>
-      </w:r>
-    </w:p>
-    <w:p>
-      <w:r>
-        <w:t>iFanzine (email sent)</w:t>
+      <w:proofErr w:type="spellEnd"/>
+    </w:p>
+    <w:p>
+      <w:proofErr w:type="spellStart"/>
+      <w:r>
+        <w:t>Gamezebo</w:t>
+      </w:r>
+      <w:proofErr w:type="spellEnd"/>
+      <w:r>
+        <w:t xml:space="preserve"> (email sent)</w:t>
+      </w:r>
+    </w:p>
+    <w:p>
+      <w:proofErr w:type="spellStart"/>
+      <w:proofErr w:type="gramStart"/>
+      <w:r>
+        <w:t>iFanzine</w:t>
+      </w:r>
+      <w:proofErr w:type="spellEnd"/>
+      <w:proofErr w:type="gramEnd"/>
+      <w:r>
+        <w:t xml:space="preserve"> (email sent)</w:t>
       </w:r>
       <w:r>
         <w:br/>
@@ -589,8 +753,15 @@
       </w:r>
     </w:p>
     <w:p>
-      <w:r>
-        <w:t>iLounge (email sent)</w:t>
+      <w:proofErr w:type="spellStart"/>
+      <w:proofErr w:type="gramStart"/>
+      <w:r>
+        <w:t>iLounge</w:t>
+      </w:r>
+      <w:proofErr w:type="spellEnd"/>
+      <w:proofErr w:type="gramEnd"/>
+      <w:r>
+        <w:t xml:space="preserve"> (email sent)</w:t>
       </w:r>
       <w:r>
         <w:br/>
@@ -755,8 +926,13 @@
       </w:r>
     </w:p>
     <w:p>
-      <w:r>
-        <w:t>Indiegamereviewer (email sent)</w:t>
+      <w:proofErr w:type="spellStart"/>
+      <w:r>
+        <w:t>Indiegamereviewer</w:t>
+      </w:r>
+      <w:proofErr w:type="spellEnd"/>
+      <w:r>
+        <w:t xml:space="preserve"> (email sent)</w:t>
       </w:r>
     </w:p>
     <w:p>
@@ -794,12 +970,15 @@
           <w:szCs w:val="20"/>
         </w:rPr>
       </w:pPr>
+      <w:proofErr w:type="spellStart"/>
       <w:r>
         <w:t>MacLife</w:t>
       </w:r>
-      <w:r>
-        <w:br/>
-      </w:r>
+      <w:proofErr w:type="spellEnd"/>
+      <w:r>
+        <w:br/>
+      </w:r>
+      <w:proofErr w:type="spellStart"/>
       <w:r>
         <w:rPr>
           <w:rStyle w:val="Emphasis"/>
@@ -831,6 +1010,7 @@
         </w:rPr>
         <w:t>Life</w:t>
       </w:r>
+      <w:proofErr w:type="spellEnd"/>
       <w:r>
         <w:rPr>
           <w:rStyle w:val="apple-converted-space"/>
@@ -898,6 +1078,7 @@
           <w:shd w:val="clear" w:color="auto" w:fill="FFFFFF"/>
         </w:rPr>
       </w:pPr>
+      <w:proofErr w:type="spellStart"/>
       <w:r>
         <w:rPr>
           <w:rFonts w:ascii="Arial" w:hAnsi="Arial" w:cs="Arial"/>
@@ -907,6 +1088,7 @@
         </w:rPr>
         <w:t>MacWorld</w:t>
       </w:r>
+      <w:proofErr w:type="spellEnd"/>
       <w:r>
         <w:rPr>
           <w:rFonts w:ascii="Arial" w:hAnsi="Arial" w:cs="Arial"/>
@@ -971,11 +1153,19 @@
           <w:shd w:val="clear" w:color="auto" w:fill="FFFFFF"/>
         </w:rPr>
       </w:pPr>
-      <w:r>
-        <w:rPr>
-          <w:shd w:val="clear" w:color="auto" w:fill="FFFFFF"/>
-        </w:rPr>
-        <w:t>Modojo (email sent)</w:t>
+      <w:proofErr w:type="spellStart"/>
+      <w:r>
+        <w:rPr>
+          <w:shd w:val="clear" w:color="auto" w:fill="FFFFFF"/>
+        </w:rPr>
+        <w:t>Modojo</w:t>
+      </w:r>
+      <w:proofErr w:type="spellEnd"/>
+      <w:r>
+        <w:rPr>
+          <w:shd w:val="clear" w:color="auto" w:fill="FFFFFF"/>
+        </w:rPr>
+        <w:t xml:space="preserve"> (email sent)</w:t>
       </w:r>
     </w:p>
     <w:p>
@@ -992,8 +1182,16 @@
         <w:rPr>
           <w:shd w:val="clear" w:color="auto" w:fill="FFFFFF"/>
         </w:rPr>
-        <w:t>Nine Over Ten (email sent)</w:t>
-      </w:r>
+        <w:t>Nine Over Ten (email sent</w:t>
+      </w:r>
+      <w:proofErr w:type="gramStart"/>
+      <w:r>
+        <w:rPr>
+          <w:shd w:val="clear" w:color="auto" w:fill="FFFFFF"/>
+        </w:rPr>
+        <w:t>)</w:t>
+      </w:r>
+      <w:proofErr w:type="gramEnd"/>
       <w:r>
         <w:rPr>
           <w:shd w:val="clear" w:color="auto" w:fill="FFFFFF"/>
@@ -1025,8 +1223,9 @@
           <w:sz w:val="20"/>
           <w:szCs w:val="20"/>
         </w:rPr>
-        <w:t>15, Jalan Setia Indah U13/11Q,</w:t>
-      </w:r>
+        <w:t xml:space="preserve">15, </w:t>
+      </w:r>
+      <w:proofErr w:type="spellStart"/>
       <w:r>
         <w:rPr>
           <w:rFonts w:ascii="Arial" w:eastAsia="Times New Roman" w:hAnsi="Arial" w:cs="Arial"/>
@@ -1034,8 +1233,9 @@
           <w:sz w:val="20"/>
           <w:szCs w:val="20"/>
         </w:rPr>
-        <w:br/>
-      </w:r>
+        <w:t>Jalan</w:t>
+      </w:r>
+      <w:proofErr w:type="spellEnd"/>
       <w:r>
         <w:rPr>
           <w:rFonts w:ascii="Arial" w:eastAsia="Times New Roman" w:hAnsi="Arial" w:cs="Arial"/>
@@ -1043,8 +1243,9 @@
           <w:sz w:val="20"/>
           <w:szCs w:val="20"/>
         </w:rPr>
-        <w:t>Setia Alam</w:t>
-      </w:r>
+        <w:t xml:space="preserve"> </w:t>
+      </w:r>
+      <w:proofErr w:type="spellStart"/>
       <w:r>
         <w:rPr>
           <w:rFonts w:ascii="Arial" w:eastAsia="Times New Roman" w:hAnsi="Arial" w:cs="Arial"/>
@@ -1052,8 +1253,9 @@
           <w:sz w:val="20"/>
           <w:szCs w:val="20"/>
         </w:rPr>
-        <w:br/>
-      </w:r>
+        <w:t>Setia</w:t>
+      </w:r>
+      <w:proofErr w:type="spellEnd"/>
       <w:r>
         <w:rPr>
           <w:rFonts w:ascii="Arial" w:eastAsia="Times New Roman" w:hAnsi="Arial" w:cs="Arial"/>
@@ -1061,7 +1263,7 @@
           <w:sz w:val="20"/>
           <w:szCs w:val="20"/>
         </w:rPr>
-        <w:t>40170 Shah Alam</w:t>
+        <w:t xml:space="preserve"> Indah U13/11Q,</w:t>
       </w:r>
       <w:r>
         <w:rPr>
@@ -1072,6 +1274,7 @@
         </w:rPr>
         <w:br/>
       </w:r>
+      <w:proofErr w:type="spellStart"/>
       <w:r>
         <w:rPr>
           <w:rFonts w:ascii="Arial" w:eastAsia="Times New Roman" w:hAnsi="Arial" w:cs="Arial"/>
@@ -1079,8 +1282,9 @@
           <w:sz w:val="20"/>
           <w:szCs w:val="20"/>
         </w:rPr>
-        <w:t>Selangor,</w:t>
-      </w:r>
+        <w:t>Setia</w:t>
+      </w:r>
+      <w:proofErr w:type="spellEnd"/>
       <w:r>
         <w:rPr>
           <w:rFonts w:ascii="Arial" w:eastAsia="Times New Roman" w:hAnsi="Arial" w:cs="Arial"/>
@@ -1088,8 +1292,9 @@
           <w:sz w:val="20"/>
           <w:szCs w:val="20"/>
         </w:rPr>
-        <w:br/>
-      </w:r>
+        <w:t xml:space="preserve"> </w:t>
+      </w:r>
+      <w:proofErr w:type="spellStart"/>
       <w:r>
         <w:rPr>
           <w:rFonts w:ascii="Arial" w:eastAsia="Times New Roman" w:hAnsi="Arial" w:cs="Arial"/>
@@ -1097,6 +1302,72 @@
           <w:sz w:val="20"/>
           <w:szCs w:val="20"/>
         </w:rPr>
+        <w:t>Alam</w:t>
+      </w:r>
+      <w:proofErr w:type="spellEnd"/>
+      <w:r>
+        <w:rPr>
+          <w:rFonts w:ascii="Arial" w:eastAsia="Times New Roman" w:hAnsi="Arial" w:cs="Arial"/>
+          <w:color w:val="222222"/>
+          <w:sz w:val="20"/>
+          <w:szCs w:val="20"/>
+        </w:rPr>
+        <w:br/>
+      </w:r>
+      <w:r>
+        <w:rPr>
+          <w:rFonts w:ascii="Arial" w:eastAsia="Times New Roman" w:hAnsi="Arial" w:cs="Arial"/>
+          <w:color w:val="222222"/>
+          <w:sz w:val="20"/>
+          <w:szCs w:val="20"/>
+        </w:rPr>
+        <w:t xml:space="preserve">40170 Shah </w:t>
+      </w:r>
+      <w:proofErr w:type="spellStart"/>
+      <w:r>
+        <w:rPr>
+          <w:rFonts w:ascii="Arial" w:eastAsia="Times New Roman" w:hAnsi="Arial" w:cs="Arial"/>
+          <w:color w:val="222222"/>
+          <w:sz w:val="20"/>
+          <w:szCs w:val="20"/>
+        </w:rPr>
+        <w:t>Alam</w:t>
+      </w:r>
+      <w:proofErr w:type="spellEnd"/>
+      <w:r>
+        <w:rPr>
+          <w:rFonts w:ascii="Arial" w:eastAsia="Times New Roman" w:hAnsi="Arial" w:cs="Arial"/>
+          <w:color w:val="222222"/>
+          <w:sz w:val="20"/>
+          <w:szCs w:val="20"/>
+        </w:rPr>
+        <w:br/>
+      </w:r>
+      <w:r>
+        <w:rPr>
+          <w:rFonts w:ascii="Arial" w:eastAsia="Times New Roman" w:hAnsi="Arial" w:cs="Arial"/>
+          <w:color w:val="222222"/>
+          <w:sz w:val="20"/>
+          <w:szCs w:val="20"/>
+        </w:rPr>
+        <w:t>Selangor,</w:t>
+      </w:r>
+      <w:r>
+        <w:rPr>
+          <w:rFonts w:ascii="Arial" w:eastAsia="Times New Roman" w:hAnsi="Arial" w:cs="Arial"/>
+          <w:color w:val="222222"/>
+          <w:sz w:val="20"/>
+          <w:szCs w:val="20"/>
+        </w:rPr>
+        <w:br/>
+      </w:r>
+      <w:r>
+        <w:rPr>
+          <w:rFonts w:ascii="Arial" w:eastAsia="Times New Roman" w:hAnsi="Arial" w:cs="Arial"/>
+          <w:color w:val="222222"/>
+          <w:sz w:val="20"/>
+          <w:szCs w:val="20"/>
+        </w:rPr>
         <w:t>Malaysia</w:t>
       </w:r>
     </w:p>
@@ -1118,12 +1389,28 @@
         </w:rPr>
         <w:t xml:space="preserve"> </w:t>
       </w:r>
-      <w:r>
-        <w:rPr>
-          <w:shd w:val="clear" w:color="auto" w:fill="FFFFFF"/>
-        </w:rPr>
-        <w:t>dpad (email sent)</w:t>
-      </w:r>
+      <w:proofErr w:type="spellStart"/>
+      <w:r>
+        <w:rPr>
+          <w:shd w:val="clear" w:color="auto" w:fill="FFFFFF"/>
+        </w:rPr>
+        <w:t>dpad</w:t>
+      </w:r>
+      <w:proofErr w:type="spellEnd"/>
+      <w:r>
+        <w:rPr>
+          <w:shd w:val="clear" w:color="auto" w:fill="FFFFFF"/>
+        </w:rPr>
+        <w:t xml:space="preserve"> (email sent</w:t>
+      </w:r>
+      <w:proofErr w:type="gramStart"/>
+      <w:r>
+        <w:rPr>
+          <w:shd w:val="clear" w:color="auto" w:fill="FFFFFF"/>
+        </w:rPr>
+        <w:t>)</w:t>
+      </w:r>
+      <w:proofErr w:type="gramEnd"/>
       <w:r>
         <w:rPr>
           <w:shd w:val="clear" w:color="auto" w:fill="FFFFFF"/>
@@ -1142,8 +1429,16 @@
         <w:rPr>
           <w:shd w:val="clear" w:color="auto" w:fill="FFFFFF"/>
         </w:rPr>
-        <w:t>Pocket Tactics (email sent)</w:t>
-      </w:r>
+        <w:t>Pocket Tactics (email sent</w:t>
+      </w:r>
+      <w:proofErr w:type="gramStart"/>
+      <w:r>
+        <w:rPr>
+          <w:shd w:val="clear" w:color="auto" w:fill="FFFFFF"/>
+        </w:rPr>
+        <w:t>)</w:t>
+      </w:r>
+      <w:proofErr w:type="gramEnd"/>
       <w:r>
         <w:rPr>
           <w:shd w:val="clear" w:color="auto" w:fill="FFFFFF"/>
@@ -1163,8 +1458,16 @@
         <w:rPr>
           <w:shd w:val="clear" w:color="auto" w:fill="FFFFFF"/>
         </w:rPr>
-        <w:t>Pocket Full of Apps (email sent)</w:t>
-      </w:r>
+        <w:t>Pocket Full of Apps (email sent</w:t>
+      </w:r>
+      <w:proofErr w:type="gramStart"/>
+      <w:r>
+        <w:rPr>
+          <w:shd w:val="clear" w:color="auto" w:fill="FFFFFF"/>
+        </w:rPr>
+        <w:t>)</w:t>
+      </w:r>
+      <w:proofErr w:type="gramEnd"/>
       <w:r>
         <w:rPr>
           <w:shd w:val="clear" w:color="auto" w:fill="FFFFFF"/>
@@ -1218,11 +1521,19 @@
           <w:shd w:val="clear" w:color="auto" w:fill="FFFFFF"/>
         </w:rPr>
       </w:pPr>
-      <w:r>
-        <w:rPr>
-          <w:shd w:val="clear" w:color="auto" w:fill="FFFFFF"/>
-        </w:rPr>
-        <w:t>Tapscape (email sent)</w:t>
+      <w:proofErr w:type="spellStart"/>
+      <w:r>
+        <w:rPr>
+          <w:shd w:val="clear" w:color="auto" w:fill="FFFFFF"/>
+        </w:rPr>
+        <w:t>Tapscape</w:t>
+      </w:r>
+      <w:proofErr w:type="spellEnd"/>
+      <w:r>
+        <w:rPr>
+          <w:shd w:val="clear" w:color="auto" w:fill="FFFFFF"/>
+        </w:rPr>
+        <w:t xml:space="preserve"> (email sent)</w:t>
       </w:r>
     </w:p>
     <w:p>
@@ -1235,8 +1546,30 @@
         <w:rPr>
           <w:shd w:val="clear" w:color="auto" w:fill="FFFFFF"/>
         </w:rPr>
-        <w:t>The Appera (email sent)</w:t>
-      </w:r>
+        <w:t xml:space="preserve">The </w:t>
+      </w:r>
+      <w:proofErr w:type="spellStart"/>
+      <w:r>
+        <w:rPr>
+          <w:shd w:val="clear" w:color="auto" w:fill="FFFFFF"/>
+        </w:rPr>
+        <w:t>Appera</w:t>
+      </w:r>
+      <w:proofErr w:type="spellEnd"/>
+      <w:r>
+        <w:rPr>
+          <w:shd w:val="clear" w:color="auto" w:fill="FFFFFF"/>
+        </w:rPr>
+        <w:t xml:space="preserve"> (email sent</w:t>
+      </w:r>
+      <w:proofErr w:type="gramStart"/>
+      <w:r>
+        <w:rPr>
+          <w:shd w:val="clear" w:color="auto" w:fill="FFFFFF"/>
+        </w:rPr>
+        <w:t>)</w:t>
+      </w:r>
+      <w:proofErr w:type="gramEnd"/>
       <w:r>
         <w:rPr>
           <w:shd w:val="clear" w:color="auto" w:fill="FFFFFF"/>
@@ -1264,12 +1597,28 @@
           <w:shd w:val="clear" w:color="auto" w:fill="FFFFFF"/>
         </w:rPr>
       </w:pPr>
-      <w:r>
-        <w:rPr>
-          <w:shd w:val="clear" w:color="auto" w:fill="FFFFFF"/>
-        </w:rPr>
-        <w:t>Razorian Fly (email sent)</w:t>
-      </w:r>
+      <w:proofErr w:type="spellStart"/>
+      <w:r>
+        <w:rPr>
+          <w:shd w:val="clear" w:color="auto" w:fill="FFFFFF"/>
+        </w:rPr>
+        <w:t>Razorian</w:t>
+      </w:r>
+      <w:proofErr w:type="spellEnd"/>
+      <w:r>
+        <w:rPr>
+          <w:shd w:val="clear" w:color="auto" w:fill="FFFFFF"/>
+        </w:rPr>
+        <w:t xml:space="preserve"> Fly (email sent</w:t>
+      </w:r>
+      <w:proofErr w:type="gramStart"/>
+      <w:r>
+        <w:rPr>
+          <w:shd w:val="clear" w:color="auto" w:fill="FFFFFF"/>
+        </w:rPr>
+        <w:t>)</w:t>
+      </w:r>
+      <w:proofErr w:type="gramEnd"/>
       <w:r>
         <w:rPr>
           <w:shd w:val="clear" w:color="auto" w:fill="FFFFFF"/>
@@ -1288,15 +1637,30 @@
         <w:rPr>
           <w:shd w:val="clear" w:color="auto" w:fill="FFFFFF"/>
         </w:rPr>
-        <w:t>Touch Reviews (email sent)</w:t>
-      </w:r>
-      <w:r>
-        <w:rPr>
-          <w:shd w:val="clear" w:color="auto" w:fill="FFFFFF"/>
-        </w:rPr>
-        <w:br/>
+        <w:t>Touch Reviews (email sent</w:t>
+      </w:r>
+      <w:proofErr w:type="gramStart"/>
+      <w:r>
+        <w:rPr>
+          <w:shd w:val="clear" w:color="auto" w:fill="FFFFFF"/>
+        </w:rPr>
+        <w:t>)</w:t>
+      </w:r>
+      <w:proofErr w:type="gramEnd"/>
+      <w:r>
+        <w:rPr>
+          <w:shd w:val="clear" w:color="auto" w:fill="FFFFFF"/>
+        </w:rPr>
+        <w:br/>
+      </w:r>
+      <w:proofErr w:type="spellStart"/>
+      <w:r>
+        <w:rPr>
+          <w:shd w:val="clear" w:color="auto" w:fill="FFFFFF"/>
+        </w:rPr>
         <w:t>Kaled</w:t>
       </w:r>
+      <w:proofErr w:type="spellEnd"/>
     </w:p>
     <w:p>
       <w:pPr>
@@ -1424,7 +1788,55 @@
             <w:szCs w:val="17"/>
             <w:shd w:val="clear" w:color="auto" w:fill="FFFFFF"/>
           </w:rPr>
-          <w:t>Rue de la Porcelaine 11, 1260 Nyon, Switzerland</w:t>
+          <w:t xml:space="preserve">Rue de la </w:t>
+        </w:r>
+        <w:proofErr w:type="spellStart"/>
+        <w:r>
+          <w:rPr>
+            <w:rStyle w:val="Hyperlink"/>
+            <w:rFonts w:ascii="Tahoma" w:hAnsi="Tahoma" w:cs="Tahoma"/>
+            <w:color w:val="3B5998"/>
+            <w:sz w:val="17"/>
+            <w:szCs w:val="17"/>
+            <w:shd w:val="clear" w:color="auto" w:fill="FFFFFF"/>
+          </w:rPr>
+          <w:t>Porcelaine</w:t>
+        </w:r>
+        <w:proofErr w:type="spellEnd"/>
+        <w:r>
+          <w:rPr>
+            <w:rStyle w:val="Hyperlink"/>
+            <w:rFonts w:ascii="Tahoma" w:hAnsi="Tahoma" w:cs="Tahoma"/>
+            <w:color w:val="3B5998"/>
+            <w:sz w:val="17"/>
+            <w:szCs w:val="17"/>
+            <w:shd w:val="clear" w:color="auto" w:fill="FFFFFF"/>
+          </w:rPr>
+          <w:t xml:space="preserve"> 11, 1260 </w:t>
+        </w:r>
+        <w:proofErr w:type="spellStart"/>
+        <w:r>
+          <w:rPr>
+            <w:rStyle w:val="Hyperlink"/>
+            <w:rFonts w:ascii="Tahoma" w:hAnsi="Tahoma" w:cs="Tahoma"/>
+            <w:color w:val="3B5998"/>
+            <w:sz w:val="17"/>
+            <w:szCs w:val="17"/>
+            <w:shd w:val="clear" w:color="auto" w:fill="FFFFFF"/>
+          </w:rPr>
+          <w:t>Nyon</w:t>
+        </w:r>
+        <w:proofErr w:type="spellEnd"/>
+        <w:r>
+          <w:rPr>
+            <w:rStyle w:val="Hyperlink"/>
+            <w:rFonts w:ascii="Tahoma" w:hAnsi="Tahoma" w:cs="Tahoma"/>
+            <w:color w:val="3B5998"/>
+            <w:sz w:val="17"/>
+            <w:szCs w:val="17"/>
+            <w:shd w:val="clear" w:color="auto" w:fill="FFFFFF"/>
+          </w:rPr>
+          <w:t>, Switzerland</w:t>
         </w:r>
       </w:hyperlink>
     </w:p>

</xml_diff>

<commit_message>
- Finished updating the puzzle graphics, I just need Micah's art work. I think I sai that last commit. - Plugged in some of Sam's clips. - Started working on metrics and google analytics. I have no fucking clue how to make it work.
</commit_message>
<xml_diff>
--- a/brand/posters/Miniverse Posters Send List.docx
+++ b/brand/posters/Miniverse Posters Send List.docx
@@ -645,8 +645,6 @@
       <w:r>
         <w:t xml:space="preserve"> T</w:t>
       </w:r>
-      <w:bookmarkStart w:id="0" w:name="_GoBack"/>
-      <w:bookmarkEnd w:id="0"/>
     </w:p>
     <w:p>
       <w:proofErr w:type="spellStart"/>
@@ -1766,6 +1764,16 @@
       </w:r>
     </w:p>
     <w:p>
+      <w:pPr>
+        <w:rPr>
+          <w:rStyle w:val="Hyperlink"/>
+          <w:rFonts w:ascii="Tahoma" w:hAnsi="Tahoma" w:cs="Tahoma"/>
+          <w:color w:val="3B5998"/>
+          <w:sz w:val="17"/>
+          <w:szCs w:val="17"/>
+          <w:shd w:val="clear" w:color="auto" w:fill="FFFFFF"/>
+        </w:rPr>
+      </w:pPr>
       <w:r>
         <w:rPr>
           <w:shd w:val="clear" w:color="auto" w:fill="FBFBFB"/>
@@ -1839,6 +1847,17 @@
           <w:t>, Switzerland</w:t>
         </w:r>
       </w:hyperlink>
+    </w:p>
+    <w:p>
+      <w:proofErr w:type="spellStart"/>
+      <w:proofErr w:type="gramStart"/>
+      <w:r>
+        <w:t>iAppslist</w:t>
+      </w:r>
+      <w:bookmarkStart w:id="0" w:name="_GoBack"/>
+      <w:bookmarkEnd w:id="0"/>
+      <w:proofErr w:type="spellEnd"/>
+      <w:proofErr w:type="gramEnd"/>
     </w:p>
     <w:p>
       <w:pPr>
@@ -2346,7 +2365,6 @@
     <w:name w:val="Hyperlink"/>
     <w:basedOn w:val="DefaultParagraphFont"/>
     <w:uiPriority w:val="99"/>
-    <w:semiHidden/>
     <w:unhideWhenUsed/>
     <w:rsid w:val="002F5A2C"/>
     <w:rPr>

</xml_diff>